<commit_message>
Draft of Issuable Token Spec
Sending to DA for review.
</commit_message>
<xml_diff>
--- a/artifacts/behaviors/Overdraftable/latest/Overdraftable.docx
+++ b/artifacts/behaviors/Overdraftable/latest/Overdraftable.docx
@@ -2,8 +2,8 @@
 <file path=word/document.xml><?xml version="1.0" encoding="utf-8"?>
 <w:document xmlns:w="http://schemas.openxmlformats.org/wordprocessingml/2006/main">
   <w:body>
-    <w:footerReference xmlns:r="http://schemas.openxmlformats.org/officeDocument/2006/relationships" r:id="R4be3eeaae92b4089"/>
-    <w:headerReference xmlns:r="http://schemas.openxmlformats.org/officeDocument/2006/relationships" r:id="R60dec5a6fa134a8b"/>
+    <w:footerReference xmlns:r="http://schemas.openxmlformats.org/officeDocument/2006/relationships" r:id="Rcc9909b008144e89"/>
+    <w:headerReference xmlns:r="http://schemas.openxmlformats.org/officeDocument/2006/relationships" r:id="R43d393e10c5f4865"/>
     <w:p>
       <w:pPr>
         <w:pStyle w:val="Title"/>

</xml_diff>